<commit_message>
Rede Neural preditiva 2 - Semi Validada
</commit_message>
<xml_diff>
--- a/Arthur_Carlos_TCC.docx
+++ b/Arthur_Carlos_TCC.docx
@@ -139,16 +139,8 @@
         <w:rPr>
           <w:b/>
         </w:rPr>
-        <w:t xml:space="preserve">Modelagem e Controle de Robô Quadrúpede Utilizando Redes Neurais preditivas </w:t>
+        <w:t>Modelagem e Controle de Robô Quadrúpede Utilizando Redes Neurais preditivas e Adaptativas</w:t>
       </w:r>
-      <w:proofErr w:type="gramStart"/>
-      <w:r>
-        <w:rPr>
-          <w:b/>
-        </w:rPr>
-        <w:t>e Adaptativas</w:t>
-      </w:r>
-      <w:proofErr w:type="gramEnd"/>
     </w:p>
     <w:p>
       <w:pPr>
@@ -362,16 +354,8 @@
         <w:rPr>
           <w:b/>
         </w:rPr>
-        <w:t xml:space="preserve">Modelagem e Controle de Robô Quadrúpede Utilizando Redes Neurais preditivas </w:t>
+        <w:t>Modelagem e Controle de Robô Quadrúpede Utilizando Redes Neurais preditivas e Adaptativas</w:t>
       </w:r>
-      <w:proofErr w:type="gramStart"/>
-      <w:r>
-        <w:rPr>
-          <w:b/>
-        </w:rPr>
-        <w:t>e Adaptativas</w:t>
-      </w:r>
-      <w:proofErr w:type="gramEnd"/>
     </w:p>
     <w:p>
       <w:pPr>
@@ -471,15 +455,7 @@
         </w:rPr>
       </w:pPr>
       <w:r>
-        <w:t xml:space="preserve">Coorientador: </w:t>
-      </w:r>
-      <w:proofErr w:type="spellStart"/>
-      <w:r>
-        <w:t>Virgil</w:t>
-      </w:r>
-      <w:proofErr w:type="spellEnd"/>
-      <w:r>
-        <w:t xml:space="preserve"> Del Duca Almeida</w:t>
+        <w:t>Coorientador: Virgil Del Duca Almeida</w:t>
       </w:r>
     </w:p>
     <w:p>
@@ -734,16 +710,8 @@
         <w:rPr>
           <w:b/>
         </w:rPr>
-        <w:t xml:space="preserve">Modelagem e Controle de Robô Quadrúpede Utilizando Redes Neurais preditivas </w:t>
+        <w:t>Modelagem e Controle de Robô Quadrúpede Utilizando Redes Neurais preditivas e Adaptativas</w:t>
       </w:r>
-      <w:proofErr w:type="gramStart"/>
-      <w:r>
-        <w:rPr>
-          <w:b/>
-        </w:rPr>
-        <w:t>e Adaptativas</w:t>
-      </w:r>
-      <w:proofErr w:type="gramEnd"/>
     </w:p>
     <w:p>
       <w:pPr>
@@ -1197,426 +1165,8 @@
           <w:color w:val="000000"/>
         </w:rPr>
       </w:pPr>
-      <w:proofErr w:type="spellStart"/>
       <w:r>
-        <w:t>By</w:t>
-      </w:r>
-      <w:proofErr w:type="spellEnd"/>
-      <w:r>
-        <w:t xml:space="preserve"> </w:t>
-      </w:r>
-      <w:proofErr w:type="spellStart"/>
-      <w:proofErr w:type="gramStart"/>
-      <w:r>
-        <w:t>using</w:t>
-      </w:r>
-      <w:proofErr w:type="spellEnd"/>
-      <w:r>
-        <w:t xml:space="preserve"> Neural</w:t>
-      </w:r>
-      <w:proofErr w:type="gramEnd"/>
-      <w:r>
-        <w:t xml:space="preserve"> networks, it </w:t>
-      </w:r>
-      <w:proofErr w:type="spellStart"/>
-      <w:r>
-        <w:t>is</w:t>
-      </w:r>
-      <w:proofErr w:type="spellEnd"/>
-      <w:r>
-        <w:t xml:space="preserve"> </w:t>
-      </w:r>
-      <w:proofErr w:type="spellStart"/>
-      <w:r>
-        <w:t>possible</w:t>
-      </w:r>
-      <w:proofErr w:type="spellEnd"/>
-      <w:r>
-        <w:t xml:space="preserve"> </w:t>
-      </w:r>
-      <w:proofErr w:type="spellStart"/>
-      <w:r>
-        <w:t>to</w:t>
-      </w:r>
-      <w:proofErr w:type="spellEnd"/>
-      <w:r>
-        <w:t xml:space="preserve"> determine </w:t>
-      </w:r>
-      <w:proofErr w:type="spellStart"/>
-      <w:r>
-        <w:t>patterns</w:t>
-      </w:r>
-      <w:proofErr w:type="spellEnd"/>
-      <w:r>
-        <w:t xml:space="preserve">, </w:t>
-      </w:r>
-      <w:proofErr w:type="spellStart"/>
-      <w:r>
-        <w:t>correlations</w:t>
-      </w:r>
-      <w:proofErr w:type="spellEnd"/>
-      <w:r>
-        <w:t xml:space="preserve">, </w:t>
-      </w:r>
-      <w:proofErr w:type="spellStart"/>
-      <w:r>
-        <w:t>classify</w:t>
-      </w:r>
-      <w:proofErr w:type="spellEnd"/>
-      <w:r>
-        <w:t xml:space="preserve"> </w:t>
-      </w:r>
-      <w:proofErr w:type="spellStart"/>
-      <w:r>
-        <w:t>and</w:t>
-      </w:r>
-      <w:proofErr w:type="spellEnd"/>
-      <w:r>
-        <w:t xml:space="preserve"> </w:t>
-      </w:r>
-      <w:proofErr w:type="spellStart"/>
-      <w:r>
-        <w:t>predict</w:t>
-      </w:r>
-      <w:proofErr w:type="spellEnd"/>
-      <w:r>
-        <w:t xml:space="preserve"> </w:t>
-      </w:r>
-      <w:proofErr w:type="spellStart"/>
-      <w:r>
-        <w:t>results</w:t>
-      </w:r>
-      <w:proofErr w:type="spellEnd"/>
-      <w:r>
-        <w:t xml:space="preserve">, </w:t>
-      </w:r>
-      <w:proofErr w:type="spellStart"/>
-      <w:r>
-        <w:t>therefore</w:t>
-      </w:r>
-      <w:proofErr w:type="spellEnd"/>
-      <w:r>
-        <w:t xml:space="preserve">, it </w:t>
-      </w:r>
-      <w:proofErr w:type="spellStart"/>
-      <w:r>
-        <w:t>is</w:t>
-      </w:r>
-      <w:proofErr w:type="spellEnd"/>
-      <w:r>
-        <w:t xml:space="preserve"> </w:t>
-      </w:r>
-      <w:proofErr w:type="spellStart"/>
-      <w:r>
-        <w:t>intended</w:t>
-      </w:r>
-      <w:proofErr w:type="spellEnd"/>
-      <w:r>
-        <w:t xml:space="preserve"> </w:t>
-      </w:r>
-      <w:proofErr w:type="spellStart"/>
-      <w:r>
-        <w:t>to</w:t>
-      </w:r>
-      <w:proofErr w:type="spellEnd"/>
-      <w:r>
-        <w:t xml:space="preserve"> use </w:t>
-      </w:r>
-      <w:proofErr w:type="spellStart"/>
-      <w:r>
-        <w:t>these</w:t>
-      </w:r>
-      <w:proofErr w:type="spellEnd"/>
-      <w:r>
-        <w:t xml:space="preserve"> </w:t>
-      </w:r>
-      <w:proofErr w:type="spellStart"/>
-      <w:r>
-        <w:t>characteristics</w:t>
-      </w:r>
-      <w:proofErr w:type="spellEnd"/>
-      <w:r>
-        <w:t xml:space="preserve"> as a </w:t>
-      </w:r>
-      <w:proofErr w:type="spellStart"/>
-      <w:r>
-        <w:t>source</w:t>
-      </w:r>
-      <w:proofErr w:type="spellEnd"/>
-      <w:r>
-        <w:t xml:space="preserve"> </w:t>
-      </w:r>
-      <w:proofErr w:type="spellStart"/>
-      <w:r>
-        <w:t>of</w:t>
-      </w:r>
-      <w:proofErr w:type="spellEnd"/>
-      <w:r>
-        <w:t xml:space="preserve"> </w:t>
-      </w:r>
-      <w:proofErr w:type="spellStart"/>
-      <w:r>
-        <w:t>study</w:t>
-      </w:r>
-      <w:proofErr w:type="spellEnd"/>
-      <w:r>
-        <w:t xml:space="preserve"> </w:t>
-      </w:r>
-      <w:proofErr w:type="spellStart"/>
-      <w:r>
-        <w:t>to</w:t>
-      </w:r>
-      <w:proofErr w:type="spellEnd"/>
-      <w:r>
-        <w:t xml:space="preserve">, </w:t>
-      </w:r>
-      <w:proofErr w:type="spellStart"/>
-      <w:r>
-        <w:t>through</w:t>
-      </w:r>
-      <w:proofErr w:type="spellEnd"/>
-      <w:r>
-        <w:t xml:space="preserve"> a </w:t>
-      </w:r>
-      <w:proofErr w:type="spellStart"/>
-      <w:r>
-        <w:t>predictive</w:t>
-      </w:r>
-      <w:proofErr w:type="spellEnd"/>
-      <w:r>
-        <w:t xml:space="preserve"> Neural Network, model </w:t>
-      </w:r>
-      <w:proofErr w:type="spellStart"/>
-      <w:r>
-        <w:t>an</w:t>
-      </w:r>
-      <w:proofErr w:type="spellEnd"/>
-      <w:r>
-        <w:t xml:space="preserve"> </w:t>
-      </w:r>
-      <w:proofErr w:type="spellStart"/>
-      <w:r>
-        <w:t>Embedded</w:t>
-      </w:r>
-      <w:proofErr w:type="spellEnd"/>
-      <w:r>
-        <w:t xml:space="preserve"> System </w:t>
-      </w:r>
-      <w:proofErr w:type="spellStart"/>
-      <w:r>
-        <w:t>based</w:t>
-      </w:r>
-      <w:proofErr w:type="spellEnd"/>
-      <w:r>
-        <w:t xml:space="preserve"> </w:t>
-      </w:r>
-      <w:proofErr w:type="spellStart"/>
-      <w:r>
-        <w:t>on</w:t>
-      </w:r>
-      <w:proofErr w:type="spellEnd"/>
-      <w:r>
-        <w:t xml:space="preserve"> </w:t>
-      </w:r>
-      <w:proofErr w:type="spellStart"/>
-      <w:r>
-        <w:t>Quadruped</w:t>
-      </w:r>
-      <w:proofErr w:type="spellEnd"/>
-      <w:r>
-        <w:t xml:space="preserve"> </w:t>
-      </w:r>
-      <w:proofErr w:type="spellStart"/>
-      <w:r>
-        <w:t>Robots</w:t>
-      </w:r>
-      <w:proofErr w:type="spellEnd"/>
-      <w:r>
-        <w:t xml:space="preserve"> </w:t>
-      </w:r>
-      <w:proofErr w:type="spellStart"/>
-      <w:r>
-        <w:t>to</w:t>
-      </w:r>
-      <w:proofErr w:type="spellEnd"/>
-      <w:r>
-        <w:t xml:space="preserve"> </w:t>
-      </w:r>
-      <w:proofErr w:type="spellStart"/>
-      <w:r>
-        <w:t>synthesize</w:t>
-      </w:r>
-      <w:proofErr w:type="spellEnd"/>
-      <w:r>
-        <w:t xml:space="preserve"> a </w:t>
-      </w:r>
-      <w:proofErr w:type="spellStart"/>
-      <w:r>
-        <w:t>controller</w:t>
-      </w:r>
-      <w:proofErr w:type="spellEnd"/>
-      <w:r>
-        <w:t xml:space="preserve"> Neural, </w:t>
-      </w:r>
-      <w:proofErr w:type="spellStart"/>
-      <w:r>
-        <w:t>so</w:t>
-      </w:r>
-      <w:proofErr w:type="spellEnd"/>
-      <w:r>
-        <w:t xml:space="preserve"> </w:t>
-      </w:r>
-      <w:proofErr w:type="spellStart"/>
-      <w:r>
-        <w:t>that</w:t>
-      </w:r>
-      <w:proofErr w:type="spellEnd"/>
-      <w:r>
-        <w:t xml:space="preserve"> it </w:t>
-      </w:r>
-      <w:proofErr w:type="spellStart"/>
-      <w:r>
-        <w:t>is</w:t>
-      </w:r>
-      <w:proofErr w:type="spellEnd"/>
-      <w:r>
-        <w:t xml:space="preserve"> </w:t>
-      </w:r>
-      <w:proofErr w:type="spellStart"/>
-      <w:r>
-        <w:t>able</w:t>
-      </w:r>
-      <w:proofErr w:type="spellEnd"/>
-      <w:r>
-        <w:t xml:space="preserve"> </w:t>
-      </w:r>
-      <w:proofErr w:type="spellStart"/>
-      <w:r>
-        <w:t>to</w:t>
-      </w:r>
-      <w:proofErr w:type="spellEnd"/>
-      <w:r>
-        <w:t xml:space="preserve"> </w:t>
-      </w:r>
-      <w:proofErr w:type="spellStart"/>
-      <w:r>
-        <w:t>adapt</w:t>
-      </w:r>
-      <w:proofErr w:type="spellEnd"/>
-      <w:r>
-        <w:t xml:space="preserve"> </w:t>
-      </w:r>
-      <w:proofErr w:type="spellStart"/>
-      <w:r>
-        <w:t>to</w:t>
-      </w:r>
-      <w:proofErr w:type="spellEnd"/>
-      <w:r>
-        <w:t xml:space="preserve"> </w:t>
-      </w:r>
-      <w:proofErr w:type="spellStart"/>
-      <w:r>
-        <w:t>the</w:t>
-      </w:r>
-      <w:proofErr w:type="spellEnd"/>
-      <w:r>
-        <w:t xml:space="preserve"> input data, </w:t>
-      </w:r>
-      <w:proofErr w:type="spellStart"/>
-      <w:r>
-        <w:t>that</w:t>
-      </w:r>
-      <w:proofErr w:type="spellEnd"/>
-      <w:r>
-        <w:t xml:space="preserve"> </w:t>
-      </w:r>
-      <w:proofErr w:type="spellStart"/>
-      <w:r>
-        <w:t>is</w:t>
-      </w:r>
-      <w:proofErr w:type="spellEnd"/>
-      <w:r>
-        <w:t xml:space="preserve">, </w:t>
-      </w:r>
-      <w:proofErr w:type="spellStart"/>
-      <w:r>
-        <w:t>learn</w:t>
-      </w:r>
-      <w:proofErr w:type="spellEnd"/>
-      <w:r>
-        <w:t xml:space="preserve"> </w:t>
-      </w:r>
-      <w:proofErr w:type="spellStart"/>
-      <w:r>
-        <w:t>from</w:t>
-      </w:r>
-      <w:proofErr w:type="spellEnd"/>
-      <w:r>
-        <w:t xml:space="preserve"> </w:t>
-      </w:r>
-      <w:proofErr w:type="spellStart"/>
-      <w:r>
-        <w:t>the</w:t>
-      </w:r>
-      <w:proofErr w:type="spellEnd"/>
-      <w:r>
-        <w:t xml:space="preserve"> </w:t>
-      </w:r>
-      <w:proofErr w:type="spellStart"/>
-      <w:r>
-        <w:t>environment</w:t>
-      </w:r>
-      <w:proofErr w:type="spellEnd"/>
-      <w:r>
-        <w:t xml:space="preserve"> </w:t>
-      </w:r>
-      <w:proofErr w:type="spellStart"/>
-      <w:r>
-        <w:t>through</w:t>
-      </w:r>
-      <w:proofErr w:type="spellEnd"/>
-      <w:r>
-        <w:t xml:space="preserve"> </w:t>
-      </w:r>
-      <w:proofErr w:type="spellStart"/>
-      <w:r>
-        <w:t>the</w:t>
-      </w:r>
-      <w:proofErr w:type="spellEnd"/>
-      <w:r>
-        <w:t xml:space="preserve"> data </w:t>
-      </w:r>
-      <w:proofErr w:type="spellStart"/>
-      <w:r>
-        <w:t>collected</w:t>
-      </w:r>
-      <w:proofErr w:type="spellEnd"/>
-      <w:r>
-        <w:t xml:space="preserve"> </w:t>
-      </w:r>
-      <w:proofErr w:type="spellStart"/>
-      <w:r>
-        <w:t>by</w:t>
-      </w:r>
-      <w:proofErr w:type="spellEnd"/>
-      <w:r>
-        <w:t xml:space="preserve"> </w:t>
-      </w:r>
-      <w:proofErr w:type="spellStart"/>
-      <w:r>
-        <w:t>the</w:t>
-      </w:r>
-      <w:proofErr w:type="spellEnd"/>
-      <w:r>
-        <w:t xml:space="preserve"> </w:t>
-      </w:r>
-      <w:proofErr w:type="spellStart"/>
-      <w:r>
-        <w:t>sensors</w:t>
-      </w:r>
-      <w:proofErr w:type="spellEnd"/>
-      <w:r>
-        <w:t>.</w:t>
+        <w:t>By using Neural networks, it is possible to determine patterns, correlations, classify and predict results, therefore, it is intended to use these characteristics as a source of study to, through a predictive Neural Network, model an Embedded System based on Quadruped Robots to synthesize a controller Neural, so that it is able to adapt to the input data, that is, learn from the environment through the data collected by the sensors.</w:t>
       </w:r>
     </w:p>
     <w:p>
@@ -1661,45 +1211,8 @@
         </w:rPr>
         <w:t xml:space="preserve"> </w:t>
       </w:r>
-      <w:proofErr w:type="spellStart"/>
       <w:r>
-        <w:t>Quadruped</w:t>
-      </w:r>
-      <w:proofErr w:type="spellEnd"/>
-      <w:r>
-        <w:t xml:space="preserve"> </w:t>
-      </w:r>
-      <w:proofErr w:type="spellStart"/>
-      <w:r>
-        <w:t>Robot</w:t>
-      </w:r>
-      <w:proofErr w:type="spellEnd"/>
-      <w:r>
-        <w:t xml:space="preserve">; </w:t>
-      </w:r>
-      <w:proofErr w:type="spellStart"/>
-      <w:r>
-        <w:t>Predictive</w:t>
-      </w:r>
-      <w:proofErr w:type="spellEnd"/>
-      <w:r>
-        <w:t xml:space="preserve"> Neural Networks; </w:t>
-      </w:r>
-      <w:proofErr w:type="spellStart"/>
-      <w:r>
-        <w:t>Adaptive</w:t>
-      </w:r>
-      <w:proofErr w:type="spellEnd"/>
-      <w:r>
-        <w:t xml:space="preserve"> Neural Networks; Systems </w:t>
-      </w:r>
-      <w:proofErr w:type="spellStart"/>
-      <w:r>
-        <w:t>Control</w:t>
-      </w:r>
-      <w:proofErr w:type="spellEnd"/>
-      <w:r>
-        <w:t>.</w:t>
+        <w:t>Quadruped Robot; Predictive Neural Networks; Adaptive Neural Networks; Systems Control.</w:t>
       </w:r>
     </w:p>
     <w:p>
@@ -2949,13 +2462,8 @@
             <w:ind w:firstLine="0"/>
           </w:pPr>
           <w:r>
-            <w:t xml:space="preserve">Tabela 4 – Lista de </w:t>
+            <w:t>Tabela 4 – Lista de Materias</w:t>
           </w:r>
-          <w:proofErr w:type="spellStart"/>
-          <w:r>
-            <w:t>Materias</w:t>
-          </w:r>
-          <w:proofErr w:type="spellEnd"/>
           <w:r>
             <w:fldChar w:fldCharType="end"/>
           </w:r>
@@ -4071,15 +3579,7 @@
         </w:numPr>
       </w:pPr>
       <w:r>
-        <w:t xml:space="preserve">Prever as consequências de suas ações, </w:t>
-      </w:r>
-      <w:proofErr w:type="gramStart"/>
-      <w:r>
-        <w:t>ou seja</w:t>
-      </w:r>
-      <w:proofErr w:type="gramEnd"/>
-      <w:r>
-        <w:t xml:space="preserve"> predizer os estados futuros de seus sensores com base nas decisões tomadas.</w:t>
+        <w:t>Prever as consequências de suas ações, ou seja predizer os estados futuros de seus sensores com base nas decisões tomadas.</w:t>
       </w:r>
     </w:p>
     <w:p>
@@ -4127,9 +3627,9 @@
       <w:r>
         <w:t>Justificativa</w:t>
       </w:r>
-      <w:commentRangeEnd w:id="5"/>
+      <w:commentRangeEnd w:id="7"/>
       <w:r>
-        <w:commentReference w:id="5"/>
+        <w:commentReference w:id="7"/>
       </w:r>
       <w:commentRangeEnd w:id="6"/>
       <w:r>
@@ -4140,14 +3640,14 @@
         </w:rPr>
         <w:commentReference w:id="6"/>
       </w:r>
-      <w:commentRangeEnd w:id="7"/>
+      <w:commentRangeEnd w:id="5"/>
       <w:r>
         <w:rPr>
           <w:rStyle w:val="Refdecomentrio"/>
           <w:rFonts w:eastAsiaTheme="minorEastAsia" w:cs="Arial"/>
           <w:b w:val="0"/>
         </w:rPr>
-        <w:commentReference w:id="7"/>
+        <w:commentReference w:id="5"/>
       </w:r>
     </w:p>
     <w:p>
@@ -4196,14 +3696,7 @@
           <w:sz w:val="20"/>
           <w:szCs w:val="20"/>
         </w:rPr>
-        <w:t>As redes neurais são poderosas ferramentas de aprendizado de máquina utilizadas para, através de aprendizado por reforço, reconhecer e aprender a representar ou classificar padrões presentes em conjuntos de dados.</w:t>
-      </w:r>
-      <w:r>
-        <w:rPr>
-          <w:sz w:val="20"/>
-          <w:szCs w:val="20"/>
-        </w:rPr>
-        <w:t xml:space="preserve"> </w:t>
+        <w:t xml:space="preserve">As redes neurais são poderosas ferramentas de aprendizado de máquina utilizadas para, através de aprendizado por reforço, reconhecer e aprender a representar ou classificar padrões presentes em conjuntos de dados. </w:t>
       </w:r>
       <w:r>
         <w:rPr>
@@ -4212,15 +3705,7 @@
         <w:t>(</w:t>
       </w:r>
       <w:r>
-        <w:t xml:space="preserve">Ricardo </w:t>
-      </w:r>
-      <w:proofErr w:type="spellStart"/>
-      <w:r>
-        <w:t>Fileti</w:t>
-      </w:r>
-      <w:proofErr w:type="spellEnd"/>
-      <w:r>
-        <w:t xml:space="preserve"> Marcon</w:t>
+        <w:t>Ricardo Fileti Marcon</w:t>
       </w:r>
       <w:r>
         <w:rPr>
@@ -4313,15 +3798,7 @@
         <w:ind w:firstLine="0"/>
       </w:pPr>
       <w:r>
-        <w:t xml:space="preserve">No capítulo 3, tem-se o detalhamento, de forma sequencial, acerca de todo o trabalho desenvolvido, partindo da </w:t>
-      </w:r>
-      <w:proofErr w:type="spellStart"/>
-      <w:r>
-        <w:t>pré-definição</w:t>
-      </w:r>
-      <w:proofErr w:type="spellEnd"/>
-      <w:r>
-        <w:t xml:space="preserve"> dos critérios a serem analisados ao longo dos testes, seguido da modelagem e controle e concluindo com a validação do desempenho do robô quadrúpede ao longo do treinamento e dos testes.</w:t>
+        <w:t>No capítulo 3, tem-se o detalhamento, de forma sequencial, acerca de todo o trabalho desenvolvido, partindo da pré-definição dos critérios a serem analisados ao longo dos testes, seguido da modelagem e controle e concluindo com a validação do desempenho do robô quadrúpede ao longo do treinamento e dos testes.</w:t>
       </w:r>
     </w:p>
     <w:p>
@@ -4503,9 +3980,6 @@
     <w:p>
       <w:pPr>
         <w:pStyle w:val="Ttulo3"/>
-        <w:tabs>
-          <w:tab w:val="left" w:pos="709"/>
-        </w:tabs>
         <w:ind w:left="2160" w:hanging="360"/>
         <w:rPr>
           <w:rFonts w:ascii="Cambria" w:eastAsia="Cambria" w:hAnsi="Cambria" w:cs="Cambria"/>
@@ -4565,15 +4039,7 @@
         <w:t xml:space="preserve"> </w:t>
       </w:r>
       <w:r>
-        <w:t xml:space="preserve">é feito o controle por chaveamento de forma preditiva para minimizar o erro em Conversores seguindo </w:t>
-      </w:r>
-      <w:proofErr w:type="gramStart"/>
-      <w:r>
-        <w:t>os seguinte algoritmo</w:t>
-      </w:r>
-      <w:proofErr w:type="gramEnd"/>
-      <w:r>
-        <w:t>:</w:t>
+        <w:t>é feito o controle por chaveamento de forma preditiva para minimizar o erro em Conversores seguindo os seguinte algoritmo:</w:t>
       </w:r>
     </w:p>
     <w:p>
@@ -4689,66 +4155,20 @@
           <w:sz w:val="20"/>
           <w:szCs w:val="20"/>
         </w:rPr>
-        <w:t xml:space="preserve">Model </w:t>
+        <w:t>Model Predictive Control</w:t>
       </w:r>
-      <w:proofErr w:type="spellStart"/>
-      <w:r>
-        <w:rPr>
-          <w:i/>
-          <w:iCs/>
-          <w:sz w:val="20"/>
-          <w:szCs w:val="20"/>
-        </w:rPr>
-        <w:t>Predictive</w:t>
-      </w:r>
-      <w:proofErr w:type="spellEnd"/>
-      <w:r>
-        <w:rPr>
-          <w:i/>
-          <w:iCs/>
-          <w:sz w:val="20"/>
-          <w:szCs w:val="20"/>
-        </w:rPr>
-        <w:t xml:space="preserve"> </w:t>
-      </w:r>
-      <w:proofErr w:type="spellStart"/>
-      <w:r>
-        <w:rPr>
-          <w:i/>
-          <w:iCs/>
-          <w:sz w:val="20"/>
-          <w:szCs w:val="20"/>
-        </w:rPr>
-        <w:t>Control</w:t>
-      </w:r>
-      <w:proofErr w:type="spellEnd"/>
       <w:r>
         <w:rPr>
           <w:sz w:val="20"/>
           <w:szCs w:val="20"/>
         </w:rPr>
-        <w:t xml:space="preserve">), pode ser considerado como qualquer algoritmo que usa um modelo do sistema para prever seu comportamento futuro e selecionar a ação de controle mais apropriada com base em um critério de </w:t>
-      </w:r>
-      <w:proofErr w:type="gramStart"/>
-      <w:r>
-        <w:rPr>
-          <w:sz w:val="20"/>
-          <w:szCs w:val="20"/>
-        </w:rPr>
-        <w:t>otimização</w:t>
+        <w:t>), pode ser considerado como qualquer algoritmo que usa um modelo do sistema para prever seu comportamento futuro e selecionar a ação de controle mais apropriada com base em um critério de otimização</w:t>
       </w:r>
       <w:r>
         <w:rPr>
           <w:i/>
         </w:rPr>
-        <w:t>(</w:t>
-      </w:r>
-      <w:proofErr w:type="gramEnd"/>
-      <w:r>
-        <w:rPr>
-          <w:i/>
-        </w:rPr>
-        <w:t>KOURO et al. 2009).</w:t>
+        <w:t>(KOURO et al. 2009).</w:t>
       </w:r>
     </w:p>
     <w:p>
@@ -4773,9 +4193,6 @@
     <w:p>
       <w:pPr>
         <w:pStyle w:val="Ttulo3"/>
-        <w:tabs>
-          <w:tab w:val="left" w:pos="709"/>
-        </w:tabs>
         <w:spacing w:before="200"/>
         <w:ind w:left="0" w:firstLine="720"/>
         <w:rPr>
@@ -4879,95 +4296,15 @@
           <w:sz w:val="20"/>
           <w:szCs w:val="20"/>
         </w:rPr>
-        <w:t xml:space="preserve">Fonte: Autor, baseado no vídeo </w:t>
+        <w:t>Fonte: Autor, baseado no vídeo Internal Model Control - IMC(Sergio Andres Castaño Giraldo, 2021)</w:t>
       </w:r>
-      <w:proofErr w:type="spellStart"/>
-      <w:r>
+    </w:p>
+    <w:p>
+      <w:pPr>
         <w:rPr>
           <w:sz w:val="20"/>
           <w:szCs w:val="20"/>
         </w:rPr>
-        <w:t>Internal</w:t>
-      </w:r>
-      <w:proofErr w:type="spellEnd"/>
-      <w:r>
-        <w:rPr>
-          <w:sz w:val="20"/>
-          <w:szCs w:val="20"/>
-        </w:rPr>
-        <w:t xml:space="preserve"> Model </w:t>
-      </w:r>
-      <w:proofErr w:type="spellStart"/>
-      <w:r>
-        <w:rPr>
-          <w:sz w:val="20"/>
-          <w:szCs w:val="20"/>
-        </w:rPr>
-        <w:t>Control</w:t>
-      </w:r>
-      <w:proofErr w:type="spellEnd"/>
-      <w:r>
-        <w:rPr>
-          <w:sz w:val="20"/>
-          <w:szCs w:val="20"/>
-        </w:rPr>
-        <w:t xml:space="preserve"> - </w:t>
-      </w:r>
-      <w:proofErr w:type="gramStart"/>
-      <w:r>
-        <w:rPr>
-          <w:sz w:val="20"/>
-          <w:szCs w:val="20"/>
-        </w:rPr>
-        <w:t>IMC(</w:t>
-      </w:r>
-      <w:proofErr w:type="gramEnd"/>
-      <w:r>
-        <w:rPr>
-          <w:sz w:val="20"/>
-          <w:szCs w:val="20"/>
-        </w:rPr>
-        <w:t xml:space="preserve">Sergio Andres </w:t>
-      </w:r>
-      <w:proofErr w:type="spellStart"/>
-      <w:r>
-        <w:rPr>
-          <w:sz w:val="20"/>
-          <w:szCs w:val="20"/>
-        </w:rPr>
-        <w:t>Castaño</w:t>
-      </w:r>
-      <w:proofErr w:type="spellEnd"/>
-      <w:r>
-        <w:rPr>
-          <w:sz w:val="20"/>
-          <w:szCs w:val="20"/>
-        </w:rPr>
-        <w:t xml:space="preserve"> </w:t>
-      </w:r>
-      <w:proofErr w:type="spellStart"/>
-      <w:r>
-        <w:rPr>
-          <w:sz w:val="20"/>
-          <w:szCs w:val="20"/>
-        </w:rPr>
-        <w:t>Giraldo</w:t>
-      </w:r>
-      <w:proofErr w:type="spellEnd"/>
-      <w:r>
-        <w:rPr>
-          <w:sz w:val="20"/>
-          <w:szCs w:val="20"/>
-        </w:rPr>
-        <w:t>, 2021)</w:t>
-      </w:r>
-    </w:p>
-    <w:p>
-      <w:pPr>
-        <w:rPr>
-          <w:sz w:val="20"/>
-          <w:szCs w:val="20"/>
-        </w:rPr>
       </w:pPr>
     </w:p>
     <w:p>
@@ -4998,9 +4335,6 @@
     <w:p>
       <w:pPr>
         <w:pStyle w:val="Ttulo3"/>
-        <w:tabs>
-          <w:tab w:val="left" w:pos="709"/>
-        </w:tabs>
         <w:spacing w:before="200"/>
         <w:ind w:left="0" w:firstLine="720"/>
         <w:rPr>
@@ -5033,151 +4367,7 @@
           <w:b/>
           <w:i/>
         </w:rPr>
-        <w:t xml:space="preserve">Model </w:t>
-      </w:r>
-      <w:proofErr w:type="spellStart"/>
-      <w:r>
-        <w:rPr>
-          <w:b/>
-          <w:i/>
-        </w:rPr>
-        <w:t>Predictive</w:t>
-      </w:r>
-      <w:proofErr w:type="spellEnd"/>
-      <w:r>
-        <w:rPr>
-          <w:b/>
-          <w:i/>
-        </w:rPr>
-        <w:t xml:space="preserve"> </w:t>
-      </w:r>
-      <w:proofErr w:type="spellStart"/>
-      <w:r>
-        <w:rPr>
-          <w:b/>
-          <w:i/>
-        </w:rPr>
-        <w:t>Control</w:t>
-      </w:r>
-      <w:proofErr w:type="spellEnd"/>
-      <w:r>
-        <w:rPr>
-          <w:b/>
-          <w:i/>
-        </w:rPr>
-        <w:t xml:space="preserve"> </w:t>
-      </w:r>
-      <w:proofErr w:type="spellStart"/>
-      <w:r>
-        <w:rPr>
-          <w:b/>
-          <w:i/>
-        </w:rPr>
-        <w:t>of</w:t>
-      </w:r>
-      <w:proofErr w:type="spellEnd"/>
-      <w:r>
-        <w:rPr>
-          <w:b/>
-          <w:i/>
-        </w:rPr>
-        <w:t xml:space="preserve"> </w:t>
-      </w:r>
-      <w:proofErr w:type="spellStart"/>
-      <w:r>
-        <w:rPr>
-          <w:b/>
-          <w:i/>
-        </w:rPr>
-        <w:t>Unknown</w:t>
-      </w:r>
-      <w:proofErr w:type="spellEnd"/>
-      <w:r>
-        <w:rPr>
-          <w:b/>
-          <w:i/>
-        </w:rPr>
-        <w:t xml:space="preserve"> </w:t>
-      </w:r>
-      <w:proofErr w:type="spellStart"/>
-      <w:r>
-        <w:rPr>
-          <w:b/>
-          <w:i/>
-        </w:rPr>
-        <w:t>Nonlinear</w:t>
-      </w:r>
-      <w:proofErr w:type="spellEnd"/>
-      <w:r>
-        <w:rPr>
-          <w:b/>
-          <w:i/>
-        </w:rPr>
-        <w:t xml:space="preserve"> </w:t>
-      </w:r>
-      <w:proofErr w:type="spellStart"/>
-      <w:r>
-        <w:rPr>
-          <w:b/>
-          <w:i/>
-        </w:rPr>
-        <w:t>Dynamical</w:t>
-      </w:r>
-      <w:proofErr w:type="spellEnd"/>
-      <w:r>
-        <w:rPr>
-          <w:b/>
-          <w:i/>
-        </w:rPr>
-        <w:t xml:space="preserve"> Systems </w:t>
-      </w:r>
-      <w:proofErr w:type="spellStart"/>
-      <w:r>
-        <w:rPr>
-          <w:b/>
-          <w:i/>
-        </w:rPr>
-        <w:t>Based</w:t>
-      </w:r>
-      <w:proofErr w:type="spellEnd"/>
-      <w:r>
-        <w:rPr>
-          <w:b/>
-          <w:i/>
-        </w:rPr>
-        <w:t xml:space="preserve"> </w:t>
-      </w:r>
-      <w:proofErr w:type="spellStart"/>
-      <w:r>
-        <w:rPr>
-          <w:b/>
-          <w:i/>
-        </w:rPr>
-        <w:t>on</w:t>
-      </w:r>
-      <w:proofErr w:type="spellEnd"/>
-      <w:r>
-        <w:rPr>
-          <w:b/>
-          <w:i/>
-        </w:rPr>
-        <w:t xml:space="preserve"> </w:t>
-      </w:r>
-      <w:proofErr w:type="spellStart"/>
-      <w:r>
-        <w:rPr>
-          <w:b/>
-          <w:i/>
-        </w:rPr>
-        <w:t>Recurrent</w:t>
-      </w:r>
-      <w:proofErr w:type="spellEnd"/>
-      <w:r>
-        <w:rPr>
-          <w:b/>
-          <w:i/>
-        </w:rPr>
-        <w:t xml:space="preserve"> Neural Networks</w:t>
+        <w:t>Model Predictive Control of Unknown Nonlinear Dynamical Systems Based on Recurrent Neural Networks</w:t>
       </w:r>
       <w:r>
         <w:t xml:space="preserve">”, utilizado como uma das bases para o controle, foi utilizado duas redes neurais, a rede de estado de eco (ESN) e a rede dupla simplificada (SDN). A rede ESN é utilizada para identificação do sistema e a rede SDN utilizada para otimização. A abordagem baseada em RNN proposta tem muitas propriedades desejáveis como convergência global e baixa complexidade. </w:t>
@@ -5251,272 +4441,22 @@
           <w:sz w:val="20"/>
           <w:szCs w:val="20"/>
         </w:rPr>
-        <w:t xml:space="preserve">Fonte: Pan, </w:t>
+        <w:t xml:space="preserve">Fonte: Pan, Yunpeng; Wang, Jun.Model. </w:t>
       </w:r>
-      <w:proofErr w:type="spellStart"/>
-      <w:r>
-        <w:rPr>
-          <w:sz w:val="20"/>
-          <w:szCs w:val="20"/>
-        </w:rPr>
-        <w:t>Yunpeng</w:t>
-      </w:r>
-      <w:proofErr w:type="spellEnd"/>
-      <w:r>
-        <w:rPr>
-          <w:sz w:val="20"/>
-          <w:szCs w:val="20"/>
-        </w:rPr>
-        <w:t xml:space="preserve">; Wang, </w:t>
-      </w:r>
-      <w:proofErr w:type="spellStart"/>
-      <w:r>
-        <w:rPr>
-          <w:sz w:val="20"/>
-          <w:szCs w:val="20"/>
-        </w:rPr>
-        <w:t>Jun.Model</w:t>
-      </w:r>
-      <w:proofErr w:type="spellEnd"/>
-      <w:r>
-        <w:rPr>
-          <w:sz w:val="20"/>
-          <w:szCs w:val="20"/>
-        </w:rPr>
-        <w:t xml:space="preserve">. </w:t>
-      </w:r>
-      <w:proofErr w:type="spellStart"/>
       <w:r>
         <w:rPr>
           <w:b/>
           <w:sz w:val="20"/>
           <w:szCs w:val="20"/>
         </w:rPr>
-        <w:t>Predictive</w:t>
-      </w:r>
-      <w:proofErr w:type="spellEnd"/>
-      <w:r>
-        <w:rPr>
-          <w:b/>
-          <w:sz w:val="20"/>
-          <w:szCs w:val="20"/>
-        </w:rPr>
-        <w:t xml:space="preserve"> </w:t>
-      </w:r>
-      <w:proofErr w:type="spellStart"/>
-      <w:r>
-        <w:rPr>
-          <w:b/>
-          <w:sz w:val="20"/>
-          <w:szCs w:val="20"/>
-        </w:rPr>
-        <w:t>Control</w:t>
-      </w:r>
-      <w:proofErr w:type="spellEnd"/>
-      <w:r>
-        <w:rPr>
-          <w:b/>
-          <w:sz w:val="20"/>
-          <w:szCs w:val="20"/>
-        </w:rPr>
-        <w:t xml:space="preserve"> </w:t>
-      </w:r>
-      <w:proofErr w:type="spellStart"/>
-      <w:r>
-        <w:rPr>
-          <w:b/>
-          <w:sz w:val="20"/>
-          <w:szCs w:val="20"/>
-        </w:rPr>
-        <w:t>of</w:t>
-      </w:r>
-      <w:proofErr w:type="spellEnd"/>
-      <w:r>
-        <w:rPr>
-          <w:b/>
-          <w:sz w:val="20"/>
-          <w:szCs w:val="20"/>
-        </w:rPr>
-        <w:t xml:space="preserve"> </w:t>
-      </w:r>
-      <w:proofErr w:type="spellStart"/>
-      <w:r>
-        <w:rPr>
-          <w:b/>
-          <w:sz w:val="20"/>
-          <w:szCs w:val="20"/>
-        </w:rPr>
-        <w:t>Unknown</w:t>
-      </w:r>
-      <w:proofErr w:type="spellEnd"/>
-      <w:r>
-        <w:rPr>
-          <w:b/>
-          <w:sz w:val="20"/>
-          <w:szCs w:val="20"/>
-        </w:rPr>
-        <w:t xml:space="preserve"> </w:t>
-      </w:r>
-      <w:proofErr w:type="spellStart"/>
-      <w:r>
-        <w:rPr>
-          <w:b/>
-          <w:sz w:val="20"/>
-          <w:szCs w:val="20"/>
-        </w:rPr>
-        <w:t>Nonlinear</w:t>
-      </w:r>
-      <w:proofErr w:type="spellEnd"/>
-      <w:r>
-        <w:rPr>
-          <w:b/>
-          <w:sz w:val="20"/>
-          <w:szCs w:val="20"/>
-        </w:rPr>
-        <w:t xml:space="preserve"> </w:t>
-      </w:r>
-      <w:proofErr w:type="spellStart"/>
-      <w:r>
-        <w:rPr>
-          <w:b/>
-          <w:sz w:val="20"/>
-          <w:szCs w:val="20"/>
-        </w:rPr>
-        <w:t>Dynamical</w:t>
-      </w:r>
-      <w:proofErr w:type="spellEnd"/>
-      <w:r>
-        <w:rPr>
-          <w:b/>
-          <w:sz w:val="20"/>
-          <w:szCs w:val="20"/>
-        </w:rPr>
-        <w:t xml:space="preserve"> Systems </w:t>
-      </w:r>
-      <w:proofErr w:type="spellStart"/>
-      <w:r>
-        <w:rPr>
-          <w:b/>
-          <w:sz w:val="20"/>
-          <w:szCs w:val="20"/>
-        </w:rPr>
-        <w:t>Based</w:t>
-      </w:r>
-      <w:proofErr w:type="spellEnd"/>
-      <w:r>
-        <w:rPr>
-          <w:b/>
-          <w:sz w:val="20"/>
-          <w:szCs w:val="20"/>
-        </w:rPr>
-        <w:t xml:space="preserve"> </w:t>
-      </w:r>
-      <w:proofErr w:type="spellStart"/>
-      <w:r>
-        <w:rPr>
-          <w:b/>
-          <w:sz w:val="20"/>
-          <w:szCs w:val="20"/>
-        </w:rPr>
-        <w:t>on</w:t>
-      </w:r>
-      <w:proofErr w:type="spellEnd"/>
-      <w:r>
-        <w:rPr>
-          <w:b/>
-          <w:sz w:val="20"/>
-          <w:szCs w:val="20"/>
-        </w:rPr>
-        <w:t xml:space="preserve"> </w:t>
-      </w:r>
-      <w:proofErr w:type="spellStart"/>
-      <w:r>
-        <w:rPr>
-          <w:b/>
-          <w:sz w:val="20"/>
-          <w:szCs w:val="20"/>
-        </w:rPr>
-        <w:t>Recurrent</w:t>
-      </w:r>
-      <w:proofErr w:type="spellEnd"/>
-      <w:r>
-        <w:rPr>
-          <w:b/>
-          <w:sz w:val="20"/>
-          <w:szCs w:val="20"/>
-        </w:rPr>
-        <w:t xml:space="preserve"> Neural Networks</w:t>
+        <w:t>Predictive Control of Unknown Nonlinear Dynamical Systems Based on Recurrent Neural Networks</w:t>
       </w:r>
       <w:r>
         <w:rPr>
           <w:sz w:val="20"/>
           <w:szCs w:val="20"/>
         </w:rPr>
-        <w:t xml:space="preserve">. IEEE </w:t>
-      </w:r>
-      <w:proofErr w:type="spellStart"/>
-      <w:r>
-        <w:rPr>
-          <w:sz w:val="20"/>
-          <w:szCs w:val="20"/>
-        </w:rPr>
-        <w:t>Transactions</w:t>
-      </w:r>
-      <w:proofErr w:type="spellEnd"/>
-      <w:r>
-        <w:rPr>
-          <w:sz w:val="20"/>
-          <w:szCs w:val="20"/>
-        </w:rPr>
-        <w:t xml:space="preserve"> </w:t>
-      </w:r>
-      <w:proofErr w:type="spellStart"/>
-      <w:r>
-        <w:rPr>
-          <w:sz w:val="20"/>
-          <w:szCs w:val="20"/>
-        </w:rPr>
-        <w:t>on</w:t>
-      </w:r>
-      <w:proofErr w:type="spellEnd"/>
-      <w:r>
-        <w:rPr>
-          <w:sz w:val="20"/>
-          <w:szCs w:val="20"/>
-        </w:rPr>
-        <w:t xml:space="preserve"> Industrial </w:t>
-      </w:r>
-      <w:proofErr w:type="spellStart"/>
-      <w:r>
-        <w:rPr>
-          <w:sz w:val="20"/>
-          <w:szCs w:val="20"/>
-        </w:rPr>
-        <w:t>Electronics</w:t>
-      </w:r>
-      <w:proofErr w:type="spellEnd"/>
-      <w:r>
-        <w:rPr>
-          <w:sz w:val="20"/>
-          <w:szCs w:val="20"/>
-        </w:rPr>
-        <w:t xml:space="preserve">. IEEE, volume 59, 10.1109/TIE.2011.2169636, p. (3089 - 3101), </w:t>
-      </w:r>
-      <w:proofErr w:type="gramStart"/>
-      <w:r>
-        <w:rPr>
-          <w:sz w:val="20"/>
-          <w:szCs w:val="20"/>
-        </w:rPr>
-        <w:t>Agosto</w:t>
-      </w:r>
-      <w:proofErr w:type="gramEnd"/>
-      <w:r>
-        <w:rPr>
-          <w:sz w:val="20"/>
-          <w:szCs w:val="20"/>
-        </w:rPr>
-        <w:t>, 2012.</w:t>
+        <w:t>. IEEE Transactions on Industrial Electronics. IEEE, volume 59, 10.1109/TIE.2011.2169636, p. (3089 - 3101), Agosto, 2012.</w:t>
       </w:r>
     </w:p>
     <w:p>
@@ -5646,23 +4586,7 @@
           <w:sz w:val="20"/>
           <w:szCs w:val="20"/>
         </w:rPr>
-        <w:t xml:space="preserve">Fonte: Oliveira, </w:t>
-      </w:r>
-      <w:proofErr w:type="spellStart"/>
-      <w:r>
-        <w:rPr>
-          <w:sz w:val="20"/>
-          <w:szCs w:val="20"/>
-        </w:rPr>
-        <w:t>Josenalde</w:t>
-      </w:r>
-      <w:proofErr w:type="spellEnd"/>
-      <w:r>
-        <w:rPr>
-          <w:sz w:val="20"/>
-          <w:szCs w:val="20"/>
-        </w:rPr>
-        <w:t xml:space="preserve"> Barbosa. </w:t>
+        <w:t xml:space="preserve">Fonte: Oliveira, Josenalde Barbosa. </w:t>
       </w:r>
       <w:r>
         <w:rPr>
@@ -5690,15 +4614,7 @@
         <w:ind w:firstLine="0"/>
       </w:pPr>
       <w:r>
-        <w:t>O método de controle adaptativo por meio da referência de uma estrutura variável de forma indireta(</w:t>
-      </w:r>
-      <w:proofErr w:type="spellStart"/>
-      <w:r>
-        <w:t>Josenaide</w:t>
-      </w:r>
-      <w:proofErr w:type="spellEnd"/>
-      <w:r>
-        <w:t xml:space="preserve"> Barbosa de Oliveira, </w:t>
+        <w:t xml:space="preserve">O método de controle adaptativo por meio da referência de uma estrutura variável de forma indireta(Josenaide Barbosa de Oliveira, </w:t>
       </w:r>
       <w:r>
         <w:rPr>
@@ -5744,15 +4660,7 @@
         <w:ind w:firstLine="0"/>
       </w:pPr>
       <w:r>
-        <w:t xml:space="preserve">Ao obter os dados a serem utilizados no treinamento, deve-se atender a condição de </w:t>
-      </w:r>
-      <w:proofErr w:type="spellStart"/>
-      <w:r>
-        <w:t>de</w:t>
-      </w:r>
-      <w:proofErr w:type="spellEnd"/>
-      <w:r>
-        <w:t xml:space="preserve"> excitação persistente para que haja convergência do erro de rastreamento (IOANNOU; SUN, 1996; ASTROM; WITTENMARK, 2008; SASTRY; BODSON,</w:t>
+        <w:t>Ao obter os dados a serem utilizados no treinamento, deve-se atender a condição de de excitação persistente para que haja convergência do erro de rastreamento (IOANNOU; SUN, 1996; ASTROM; WITTENMARK, 2008; SASTRY; BODSON,</w:t>
       </w:r>
     </w:p>
     <w:p>
@@ -5769,13 +4677,8 @@
         <w:spacing w:after="200"/>
         <w:ind w:firstLine="0"/>
       </w:pPr>
-      <w:proofErr w:type="gramStart"/>
       <w:r>
-        <w:t>O  método</w:t>
-      </w:r>
-      <w:proofErr w:type="gramEnd"/>
-      <w:r>
-        <w:t xml:space="preserve">  mais comum para viabilizar o cumprimento da condição de excitação  persistente  é  adicionar  ao  sinal de controle um sinal senoidal de baixa amplitude e  rico  em  frequência(</w:t>
+        <w:t>O  método  mais comum para viabilizar o cumprimento da condição de excitação  persistente  é  adicionar  ao  sinal de controle um sinal senoidal de baixa amplitude e  rico  em  frequência(</w:t>
       </w:r>
       <w:r>
         <w:rPr>
@@ -5862,15 +4765,7 @@
         <w:ind w:firstLine="0"/>
       </w:pPr>
       <w:r>
-        <w:t xml:space="preserve">I: Manter-se em equilíbrio, mesmo que </w:t>
-      </w:r>
-      <w:proofErr w:type="spellStart"/>
-      <w:r>
-        <w:t>hajam</w:t>
-      </w:r>
-      <w:proofErr w:type="spellEnd"/>
-      <w:r>
-        <w:t xml:space="preserve"> perturbações </w:t>
+        <w:t xml:space="preserve">I: Manter-se em equilíbrio, mesmo que hajam perturbações </w:t>
       </w:r>
       <m:oMath>
         <m:r>
@@ -5909,13 +4804,8 @@
         <w:spacing w:after="200"/>
         <w:ind w:firstLine="0"/>
       </w:pPr>
-      <w:proofErr w:type="spellStart"/>
       <w:r>
-        <w:t>III:Manter-se</w:t>
-      </w:r>
-      <w:proofErr w:type="spellEnd"/>
-      <w:r>
-        <w:t xml:space="preserve"> virado para o lado que não haja obstáculos, ou seja, sempre que detectar um objeto em uma distância menor do que a distância máxima DM, ele deverá virar o sensor para outra direção</w:t>
+        <w:t>III:Manter-se virado para o lado que não haja obstáculos, ou seja, sempre que detectar um objeto em uma distância menor do que a distância máxima DM, ele deverá virar o sensor para outra direção</w:t>
       </w:r>
       <m:oMath>
         <m:r>
@@ -5962,39 +4852,7 @@
         <w:jc w:val="center"/>
       </w:pPr>
       <w:r>
-        <w:t xml:space="preserve">Figura 4: </w:t>
-      </w:r>
-      <w:proofErr w:type="spellStart"/>
-      <w:r>
-        <w:t>Spider</w:t>
-      </w:r>
-      <w:proofErr w:type="spellEnd"/>
-      <w:r>
-        <w:t xml:space="preserve"> </w:t>
-      </w:r>
-      <w:proofErr w:type="spellStart"/>
-      <w:r>
-        <w:t>robot</w:t>
-      </w:r>
-      <w:proofErr w:type="spellEnd"/>
-      <w:r>
-        <w:t xml:space="preserve">, </w:t>
-      </w:r>
-      <w:proofErr w:type="spellStart"/>
-      <w:r>
-        <w:t>quad</w:t>
-      </w:r>
-      <w:proofErr w:type="spellEnd"/>
-      <w:r>
-        <w:t xml:space="preserve"> </w:t>
-      </w:r>
-      <w:proofErr w:type="spellStart"/>
-      <w:r>
-        <w:t>robot</w:t>
-      </w:r>
-      <w:proofErr w:type="spellEnd"/>
-      <w:r>
-        <w:t>, quadruped</w:t>
+        <w:t>Figura 4: Spider robot, quad robot, quadruped</w:t>
       </w:r>
       <w:r>
         <w:t>e</w:t>
@@ -6052,128 +4910,22 @@
           <w:sz w:val="20"/>
           <w:szCs w:val="20"/>
         </w:rPr>
-        <w:t xml:space="preserve">Fonte: </w:t>
+        <w:t xml:space="preserve">Fonte: Monhambe. </w:t>
       </w:r>
-      <w:proofErr w:type="spellStart"/>
-      <w:r>
-        <w:rPr>
-          <w:sz w:val="20"/>
-          <w:szCs w:val="20"/>
-        </w:rPr>
-        <w:t>Monhambe</w:t>
-      </w:r>
-      <w:proofErr w:type="spellEnd"/>
-      <w:r>
-        <w:rPr>
-          <w:sz w:val="20"/>
-          <w:szCs w:val="20"/>
-        </w:rPr>
-        <w:t xml:space="preserve">. </w:t>
-      </w:r>
-      <w:proofErr w:type="spellStart"/>
       <w:r>
         <w:rPr>
           <w:b/>
           <w:sz w:val="20"/>
           <w:szCs w:val="20"/>
         </w:rPr>
-        <w:t>Spider</w:t>
+        <w:t>Spider robot, quad robot, quadruped</w:t>
       </w:r>
-      <w:proofErr w:type="spellEnd"/>
-      <w:r>
-        <w:rPr>
-          <w:b/>
-          <w:sz w:val="20"/>
-          <w:szCs w:val="20"/>
-        </w:rPr>
-        <w:t xml:space="preserve"> </w:t>
-      </w:r>
-      <w:proofErr w:type="spellStart"/>
-      <w:r>
-        <w:rPr>
-          <w:b/>
-          <w:sz w:val="20"/>
-          <w:szCs w:val="20"/>
-        </w:rPr>
-        <w:t>robot</w:t>
-      </w:r>
-      <w:proofErr w:type="spellEnd"/>
-      <w:r>
-        <w:rPr>
-          <w:b/>
-          <w:sz w:val="20"/>
-          <w:szCs w:val="20"/>
-        </w:rPr>
-        <w:t xml:space="preserve">, </w:t>
-      </w:r>
-      <w:proofErr w:type="spellStart"/>
-      <w:r>
-        <w:rPr>
-          <w:b/>
-          <w:sz w:val="20"/>
-          <w:szCs w:val="20"/>
-        </w:rPr>
-        <w:t>quad</w:t>
-      </w:r>
-      <w:proofErr w:type="spellEnd"/>
-      <w:r>
-        <w:rPr>
-          <w:b/>
-          <w:sz w:val="20"/>
-          <w:szCs w:val="20"/>
-        </w:rPr>
-        <w:t xml:space="preserve"> </w:t>
-      </w:r>
-      <w:proofErr w:type="spellStart"/>
-      <w:r>
-        <w:rPr>
-          <w:b/>
-          <w:sz w:val="20"/>
-          <w:szCs w:val="20"/>
-        </w:rPr>
-        <w:t>robot</w:t>
-      </w:r>
-      <w:proofErr w:type="spellEnd"/>
-      <w:r>
-        <w:rPr>
-          <w:b/>
-          <w:sz w:val="20"/>
-          <w:szCs w:val="20"/>
-        </w:rPr>
-        <w:t xml:space="preserve">, </w:t>
-      </w:r>
-      <w:proofErr w:type="spellStart"/>
-      <w:r>
-        <w:rPr>
-          <w:b/>
-          <w:sz w:val="20"/>
-          <w:szCs w:val="20"/>
-        </w:rPr>
-        <w:t>quadruped</w:t>
-      </w:r>
-      <w:proofErr w:type="spellEnd"/>
       <w:r>
         <w:rPr>
           <w:sz w:val="20"/>
           <w:szCs w:val="20"/>
         </w:rPr>
-        <w:t xml:space="preserve">. </w:t>
-      </w:r>
-      <w:proofErr w:type="spellStart"/>
-      <w:r>
-        <w:rPr>
-          <w:sz w:val="20"/>
-          <w:szCs w:val="20"/>
-        </w:rPr>
-        <w:t>Thingiverse</w:t>
-      </w:r>
-      <w:proofErr w:type="spellEnd"/>
-      <w:r>
-        <w:rPr>
-          <w:sz w:val="20"/>
-          <w:szCs w:val="20"/>
-        </w:rPr>
-        <w:t>. Fevereiro de 2018. Disponível em https://www.thingiverse.com/thing:2796820/files. Acesso em 24/06/2022</w:t>
+        <w:t>. Thingiverse. Fevereiro de 2018. Disponível em https://www.thingiverse.com/thing:2796820/files. Acesso em 24/06/2022</w:t>
       </w:r>
     </w:p>
     <w:p>
@@ -6262,15 +5014,7 @@
         <w:ind w:firstLine="0"/>
       </w:pPr>
       <w:r>
-        <w:t xml:space="preserve">A aprendizagem do modelo 1 será feita com base no quão certo ele previu o estado, utilizando um erro médio quadrático entre o vetor E[T], estado no tempo T, e o vetor </w:t>
-      </w:r>
-      <w:proofErr w:type="gramStart"/>
-      <w:r>
-        <w:t>Eh</w:t>
-      </w:r>
-      <w:proofErr w:type="gramEnd"/>
-      <w:r>
-        <w:t xml:space="preserve">[T], estado previsto para o tempo T. E a aprendizagem do modelo 2 será feita com base no quanto o estado resultante do comando aproximou-se do estado desejado, em que o erro será baseado em uma pontuação dada de acordo com os objetivos que devem ser atingidos. O resultado deste processo será um vetor contendo a trajetória dos estados do sistema, este vetor é dinâmico, e seus valores são constantemente alterados e corrigidos pelos modelos trabalhando em conjunto. </w:t>
+        <w:t xml:space="preserve">A aprendizagem do modelo 1 será feita com base no quão certo ele previu o estado, utilizando um erro médio quadrático entre o vetor E[T], estado no tempo T, e o vetor Eh[T], estado previsto para o tempo T. E a aprendizagem do modelo 2 será feita com base no quanto o estado resultante do comando aproximou-se do estado desejado, em que o erro será baseado em uma pontuação dada de acordo com os objetivos que devem ser atingidos. O resultado deste processo será um vetor contendo a trajetória dos estados do sistema, este vetor é dinâmico, e seus valores são constantemente alterados e corrigidos pelos modelos trabalhando em conjunto. </w:t>
       </w:r>
     </w:p>
     <w:p>
@@ -22261,9 +21005,6 @@
     <w:p>
       <w:pPr>
         <w:pStyle w:val="Ttulo3"/>
-        <w:tabs>
-          <w:tab w:val="left" w:pos="709"/>
-        </w:tabs>
         <w:spacing w:before="200"/>
         <w:ind w:left="0" w:hanging="360"/>
         <w:rPr>
@@ -22305,13 +21046,8 @@
       </w:pPr>
       <w:r>
         <w:lastRenderedPageBreak/>
-        <w:t xml:space="preserve">Tabela 4 – Lista de </w:t>
+        <w:t>Tabela 4 – Lista de Materias</w:t>
       </w:r>
-      <w:proofErr w:type="spellStart"/>
-      <w:r>
-        <w:t>Materias</w:t>
-      </w:r>
-      <w:proofErr w:type="spellEnd"/>
     </w:p>
     <w:sdt>
       <w:sdtPr>
@@ -25905,23 +24641,12 @@
         <w:ind w:firstLine="0"/>
       </w:pPr>
       <w:r>
-        <w:t xml:space="preserve">Para fazer o controle, foi definido a utilização do Arduino Mega, pela praticidade, custo e quantidade de saídas digitais </w:t>
+        <w:t>Para fazer o controle, foi definido a utilização do Arduino Mega, pela praticidade, custo e quantidade de saídas digitais pwm. A fonte a ser utilizada foi dimensionada pelo consumo de corrente do circuito. Utilizando uma fonte de bancada e um multímetro, foi aplicada uma tensão de 5V no circuito e os motores foram comandados para ângulos aleatórios a fim de definir qual o pico de consumo do sistema. O resultado foi que o circuito teve um consumo de 3A.</w:t>
       </w:r>
-      <w:proofErr w:type="spellStart"/>
-      <w:r>
-        <w:t>pwm</w:t>
-      </w:r>
-      <w:proofErr w:type="spellEnd"/>
-      <w:r>
-        <w:t>. A fonte a ser utilizada foi dimensionada pelo consumo de corrente do circuito. Utilizando uma fonte de bancada e um multímetro, foi aplicada uma tensão de 5V no circuito e os motores foram comandados para ângulos aleatórios a fim de definir qual o pico de consumo do sistema. O resultado foi que o circuito teve um consumo de 3A.</w:t>
-      </w:r>
     </w:p>
     <w:p>
       <w:pPr>
         <w:pStyle w:val="Ttulo3"/>
-        <w:tabs>
-          <w:tab w:val="left" w:pos="709"/>
-        </w:tabs>
         <w:spacing w:before="200"/>
         <w:ind w:left="0" w:hanging="360"/>
         <w:rPr>
@@ -25947,15 +24672,7 @@
       </w:pPr>
       <w:r>
         <w:tab/>
-        <w:t xml:space="preserve">Para auxiliar nos testes e modelagem, tanto do sistema a ser controlado quanto dos modelos de redes neurais, foram </w:t>
-      </w:r>
-      <w:proofErr w:type="gramStart"/>
-      <w:r>
-        <w:t>utilizados</w:t>
-      </w:r>
-      <w:proofErr w:type="gramEnd"/>
-      <w:r>
-        <w:t xml:space="preserve"> as seguintes ferramentas:</w:t>
+        <w:t>Para auxiliar nos testes e modelagem, tanto do sistema a ser controlado quanto dos modelos de redes neurais, foram utilizados as seguintes ferramentas:</w:t>
       </w:r>
     </w:p>
     <w:p>
@@ -25965,14 +24682,9 @@
           <w:numId w:val="5"/>
         </w:numPr>
       </w:pPr>
-      <w:proofErr w:type="spellStart"/>
       <w:r>
         <w:lastRenderedPageBreak/>
-        <w:t>Jupyter</w:t>
-      </w:r>
-      <w:proofErr w:type="spellEnd"/>
-      <w:r>
-        <w:t xml:space="preserve"> Notebook: Utilizado para desenvolvimento das redes neurais a serem utilizadas no projeto </w:t>
+        <w:t xml:space="preserve">Jupyter Notebook: Utilizado para desenvolvimento das redes neurais a serem utilizadas no projeto </w:t>
       </w:r>
     </w:p>
     <w:p>
@@ -25993,13 +24705,8 @@
           <w:numId w:val="5"/>
         </w:numPr>
       </w:pPr>
-      <w:proofErr w:type="spellStart"/>
       <w:r>
-        <w:t>Mathworks</w:t>
-      </w:r>
-      <w:proofErr w:type="spellEnd"/>
-      <w:r>
-        <w:t xml:space="preserve"> MATLAB R2020a: Utilizado para simular o modelo matemático e obter os critérios de desempenho idealizados para o projeto</w:t>
+        <w:t>Mathworks MATLAB R2020a: Utilizado para simular o modelo matemático e obter os critérios de desempenho idealizados para o projeto</w:t>
       </w:r>
     </w:p>
     <w:p>
@@ -26010,29 +24717,8 @@
         </w:numPr>
         <w:spacing w:after="200"/>
       </w:pPr>
-      <w:proofErr w:type="spellStart"/>
       <w:r>
-        <w:t>Tinkercad</w:t>
-      </w:r>
-      <w:proofErr w:type="spellEnd"/>
-      <w:r>
-        <w:t xml:space="preserve">: Utilizado para testar o código em </w:t>
-      </w:r>
-      <w:proofErr w:type="spellStart"/>
-      <w:r>
-        <w:t>c++</w:t>
-      </w:r>
-      <w:proofErr w:type="spellEnd"/>
-      <w:r>
-        <w:t xml:space="preserve"> a ser utilizado no </w:t>
-      </w:r>
-      <w:proofErr w:type="spellStart"/>
-      <w:r>
-        <w:t>arduino</w:t>
-      </w:r>
-      <w:proofErr w:type="spellEnd"/>
-      <w:r>
-        <w:t xml:space="preserve"> mega</w:t>
+        <w:t>Tinkercad: Utilizado para testar o código em c++ a ser utilizado no arduino mega</w:t>
       </w:r>
     </w:p>
     <w:p>
@@ -26044,9 +24730,6 @@
     <w:p>
       <w:pPr>
         <w:pStyle w:val="Ttulo3"/>
-        <w:tabs>
-          <w:tab w:val="left" w:pos="709"/>
-        </w:tabs>
         <w:spacing w:before="200"/>
         <w:ind w:left="0" w:hanging="360"/>
         <w:rPr>
@@ -26145,9 +24828,6 @@
     <w:p>
       <w:pPr>
         <w:pStyle w:val="Ttulo3"/>
-        <w:tabs>
-          <w:tab w:val="left" w:pos="709"/>
-        </w:tabs>
         <w:spacing w:before="200"/>
         <w:ind w:left="0" w:hanging="360"/>
         <w:rPr>
@@ -26172,31 +24852,7 @@
         <w:ind w:firstLine="0"/>
       </w:pPr>
       <w:r>
-        <w:t xml:space="preserve">O modelo em 3D foi obtido no site </w:t>
-      </w:r>
-      <w:proofErr w:type="spellStart"/>
-      <w:r>
-        <w:t>thingiverse</w:t>
-      </w:r>
-      <w:proofErr w:type="spellEnd"/>
-      <w:r>
-        <w:t xml:space="preserve">, criado pelo usuário </w:t>
-      </w:r>
-      <w:proofErr w:type="spellStart"/>
-      <w:r>
-        <w:t>Monhambe</w:t>
-      </w:r>
-      <w:proofErr w:type="spellEnd"/>
-      <w:r>
-        <w:t xml:space="preserve"> em 16 de </w:t>
-      </w:r>
-      <w:proofErr w:type="gramStart"/>
-      <w:r>
-        <w:t>Fevereiro</w:t>
-      </w:r>
-      <w:proofErr w:type="gramEnd"/>
-      <w:r>
-        <w:t xml:space="preserve"> de 2018. Foi utilizada uma impressora 3D para obter as peças do sistema a ser controlado, na figura 2, que foi montado utilizando parafusos para fixar os servos motores. Por fim, os componentes foram conectados ao controlador com o auxílio de jumpers e de solda com estanho</w:t>
+        <w:t>O modelo em 3D foi obtido no site thingiverse, criado pelo usuário Monhambe em 16 de Fevereiro de 2018. Foi utilizada uma impressora 3D para obter as peças do sistema a ser controlado, na figura 2, que foi montado utilizando parafusos para fixar os servos motores. Por fim, os componentes foram conectados ao controlador com o auxílio de jumpers e de solda com estanho</w:t>
       </w:r>
     </w:p>
     <w:p>
@@ -26312,6 +24968,9 @@
       <w:r>
         <w:t>3.4 Estudo e Modelagem do Sistema</w:t>
       </w:r>
+      <w:r>
+        <w:t xml:space="preserve"> Com Rede Neural Preditiva</w:t>
+      </w:r>
     </w:p>
     <w:p>
       <w:pPr>
@@ -26319,15 +24978,7 @@
         <w:ind w:firstLine="0"/>
       </w:pPr>
       <w:r>
-        <w:t xml:space="preserve">Para modelar um sistema é preciso descrever matematicamente o seu comportamento de forma a prever os estados de suas variáveis em função de perturbações e da própria dinâmica existente no sistema, </w:t>
-      </w:r>
-      <w:proofErr w:type="gramStart"/>
-      <w:r>
-        <w:t>isto é</w:t>
-      </w:r>
-      <w:proofErr w:type="gramEnd"/>
-      <w:r>
-        <w:t xml:space="preserve"> cria um bloco capaz de relacionar de forma aproximada uma entrada e uma saída.</w:t>
+        <w:t>Para modelar um sistema é preciso descrever matematicamente o seu comportamento de forma a prever os estados de suas variáveis em função de perturbações e da própria dinâmica existente no sistema, isto é cria um bloco capaz de relacionar de forma aproximada uma entrada e uma saída.</w:t>
       </w:r>
     </w:p>
     <w:p>
@@ -26336,40 +24987,11 @@
         <w:ind w:firstLine="0"/>
       </w:pPr>
       <w:r>
-        <w:t xml:space="preserve">Para o robô quadrúpede, pode-se considerar como entrada, os estados dos sensores e comandos a serem dados aos atuadores. Os estados são os ângulos atuais dos motores, a inclinação nos três </w:t>
-      </w:r>
-      <w:proofErr w:type="gramStart"/>
-      <w:r>
-        <w:t>eixos(</w:t>
-      </w:r>
-      <w:proofErr w:type="spellStart"/>
-      <w:proofErr w:type="gramEnd"/>
-      <w:r>
-        <w:t>x,y</w:t>
-      </w:r>
-      <w:proofErr w:type="spellEnd"/>
-      <w:r>
-        <w:t xml:space="preserve"> e z), a aceleração nos três eixos, e a distância medida pelo sensor ultrassônico. Os comandos dados são os ângulos inseridos na </w:t>
+        <w:t xml:space="preserve">Para o robô quadrúpede, pode-se considerar como entrada, os estados dos sensores e comandos a serem dados aos atuadores. Os estados são os ângulos atuais dos motores, a inclinação nos três eixos(x,y e z), a aceleração nos três eixos, e a distância medida pelo sensor ultrassônico. Os comandos dados são os ângulos inseridos na </w:t>
       </w:r>
       <w:r>
         <w:lastRenderedPageBreak/>
-        <w:t xml:space="preserve">função </w:t>
-      </w:r>
-      <w:proofErr w:type="spellStart"/>
-      <w:r>
-        <w:t>Servo.write</w:t>
-      </w:r>
-      <w:proofErr w:type="spellEnd"/>
-      <w:r>
-        <w:t>(), da biblioteca “</w:t>
-      </w:r>
-      <w:proofErr w:type="spellStart"/>
-      <w:r>
-        <w:t>Servo.h</w:t>
-      </w:r>
-      <w:proofErr w:type="spellEnd"/>
-      <w:r>
-        <w:t>”, que determina para qual ângulo o motor deverá se mover.</w:t>
+        <w:t>função Servo.write(), da biblioteca “Servo.h”, que determina para qual ângulo o motor deverá se mover.</w:t>
       </w:r>
     </w:p>
     <w:p>
@@ -26387,13 +25009,8 @@
         <w:ind w:firstLine="0"/>
       </w:pPr>
       <w:r>
-        <w:t xml:space="preserve">A técnica de modelagem utilizada é descrita no fluxograma a </w:t>
+        <w:t>A técnica de modelagem utilizada é descrita no fluxograma a seguir:.</w:t>
       </w:r>
-      <w:proofErr w:type="gramStart"/>
-      <w:r>
-        <w:t>seguir:.</w:t>
-      </w:r>
-      <w:proofErr w:type="gramEnd"/>
     </w:p>
     <w:p>
       <w:pPr>
@@ -26463,7 +25080,163 @@
         <w:ind w:firstLine="0"/>
       </w:pPr>
       <w:r>
-        <w:t>Com esta técnica, pretende-se obter um modelo capaz de representar matematicamente o comportamento do sistema, prevendo os estados futuros com base nas variáveis de entrada do sistema com o menor erro possível. O modelo preditivo resultante será a base para a construção da rede neural que controlará o sistema, com base no erro previsto pelo modelo obtido neste método.</w:t>
+        <w:t xml:space="preserve">Com esta técnica, pretende-se obter um modelo capaz de representar matematicamente o comportamento do sistema, prevendo os estados futuros com base nas variáveis de entrada do sistema com o menor erro possível. O modelo preditivo resultante </w:t>
+      </w:r>
+      <w:r>
+        <w:t>foi</w:t>
+      </w:r>
+      <w:r>
+        <w:t xml:space="preserve"> a base para a construção da rede neural que controlará o sistema, com base no erro previsto pelo modelo obtido neste método.</w:t>
+      </w:r>
+    </w:p>
+    <w:p>
+      <w:pPr>
+        <w:pStyle w:val="Ttulo2"/>
+        <w:spacing w:before="240" w:after="240"/>
+        <w:ind w:left="0" w:hanging="360"/>
+      </w:pPr>
+      <w:r>
+        <w:t>3.4</w:t>
+      </w:r>
+      <w:r>
+        <w:t>.1</w:t>
+      </w:r>
+      <w:r>
+        <w:t xml:space="preserve"> </w:t>
+      </w:r>
+      <w:r>
+        <w:t>Obtenção dos dados de treinamento</w:t>
+      </w:r>
+    </w:p>
+    <w:p>
+      <w:pPr>
+        <w:spacing w:after="200"/>
+        <w:ind w:firstLine="0"/>
+      </w:pPr>
+      <w:r>
+        <w:t xml:space="preserve">Foi desenvolvido um algoritmo no robô quadrúpede para coletar dados, o qual gera comandos aleatórios nos atuadores (motores de passo) a fim de assegurar o </w:t>
+      </w:r>
+      <w:r>
+        <w:lastRenderedPageBreak/>
+        <w:t>cumprimento da condição de excitação persistente mencionada na seção 2.3. A cada intervalo de tempo, inicialmente definido como 20ms, o valor é transmitido via serial para que possa ser registrado pelo computador. Os valores são separados por meio da string “\t”, que é interpretada visualmente como um espaço no editor de texto.</w:t>
+      </w:r>
+    </w:p>
+    <w:p>
+      <w:pPr>
+        <w:spacing w:after="200"/>
+        <w:ind w:firstLine="0"/>
+      </w:pPr>
+      <w:r>
+        <w:drawing>
+          <wp:inline distT="0" distB="0" distL="0" distR="0" wp14:anchorId="2768CAC2" wp14:editId="72423659">
+            <wp:extent cx="5760085" cy="1300480"/>
+            <wp:effectExtent l="0" t="0" r="0" b="0"/>
+            <wp:docPr id="1" name="Imagem 1"/>
+            <wp:cNvGraphicFramePr>
+              <a:graphicFrameLocks xmlns:a="http://schemas.openxmlformats.org/drawingml/2006/main" noChangeAspect="1"/>
+            </wp:cNvGraphicFramePr>
+            <a:graphic xmlns:a="http://schemas.openxmlformats.org/drawingml/2006/main">
+              <a:graphicData uri="http://schemas.openxmlformats.org/drawingml/2006/picture">
+                <pic:pic xmlns:pic="http://schemas.openxmlformats.org/drawingml/2006/picture">
+                  <pic:nvPicPr>
+                    <pic:cNvPr id="1" name=""/>
+                    <pic:cNvPicPr/>
+                  </pic:nvPicPr>
+                  <pic:blipFill>
+                    <a:blip r:embed="rId20"/>
+                    <a:stretch>
+                      <a:fillRect/>
+                    </a:stretch>
+                  </pic:blipFill>
+                  <pic:spPr>
+                    <a:xfrm>
+                      <a:off x="0" y="0"/>
+                      <a:ext cx="5760085" cy="1300480"/>
+                    </a:xfrm>
+                    <a:prstGeom prst="rect">
+                      <a:avLst/>
+                    </a:prstGeom>
+                  </pic:spPr>
+                </pic:pic>
+              </a:graphicData>
+            </a:graphic>
+          </wp:inline>
+        </w:drawing>
+      </w:r>
+    </w:p>
+    <w:p>
+      <w:pPr>
+        <w:spacing w:after="200"/>
+        <w:ind w:firstLine="0"/>
+      </w:pPr>
+      <w:r>
+        <w:t xml:space="preserve">Os dados coletados a partir do algoritmo no robô quadrúpede </w:t>
+      </w:r>
+      <w:r>
+        <w:t>foram</w:t>
+      </w:r>
+      <w:r>
+        <w:t xml:space="preserve"> organizados em um conjunto de treinamento para uma rede neural preditiva. Cada amostra do conjunto de treinamento seria composta por uma sequência de valores gerados pelos atuadores em um determinado intervalo de tempo, juntamente com o valor correspondente da saída desejada (por exemplo, a posição ou </w:t>
+      </w:r>
+      <w:r>
+        <w:t>inclinação do robô</w:t>
+      </w:r>
+      <w:r>
+        <w:t xml:space="preserve"> nos eixos x,y e z</w:t>
+      </w:r>
+      <w:r>
+        <w:t xml:space="preserve">). Esses dados podem ser usados para treinar a rede neural a fim de prever a saída desejada com base nos valores dos atuadores. </w:t>
+      </w:r>
+    </w:p>
+    <w:p>
+      <w:pPr>
+        <w:spacing w:after="200"/>
+        <w:ind w:firstLine="0"/>
+      </w:pPr>
+      <w:r>
+        <w:t>Nesse caso, os dados coletados pelo algoritmo no robô quadrúpede podem ser utilizados para treinar uma rede neural que servirá como modelo matemático do robô. A rede neural será capaz de simular o comportamento do robô em resposta a diferentes entradas dos atuadores.</w:t>
+      </w:r>
+    </w:p>
+    <w:p>
+      <w:pPr>
+        <w:spacing w:after="200"/>
+        <w:ind w:firstLine="0"/>
+      </w:pPr>
+      <w:r>
+        <w:t xml:space="preserve">Para isso, os dados coletados </w:t>
+      </w:r>
+      <w:r>
+        <w:t>foram</w:t>
+      </w:r>
+      <w:r>
+        <w:t xml:space="preserve"> pré-processados e organizados em um formato adequado para treinamento da rede neural. </w:t>
+      </w:r>
+      <w:r>
+        <w:t>Foram utilizadas</w:t>
+      </w:r>
+      <w:r>
+        <w:t xml:space="preserve"> técnicas como normalização e padronização dos dados para melhorar o desempenho do modelo.</w:t>
+      </w:r>
+    </w:p>
+    <w:p>
+      <w:pPr>
+        <w:spacing w:after="200"/>
+        <w:ind w:firstLine="0"/>
+      </w:pPr>
+      <w:r>
+        <w:t xml:space="preserve">Após o treinamento, a rede neural pode ser utilizada para fazer predições do comportamento do robô com base em diferentes entradas dos atuadores. Essas predições </w:t>
+      </w:r>
+      <w:r>
+        <w:t>foram</w:t>
+      </w:r>
+      <w:r>
+        <w:t xml:space="preserve"> comparadas com os dados reais do robô para avaliar a qualidade do modelo. O modelo p</w:t>
+      </w:r>
+      <w:r>
+        <w:t>ô</w:t>
+      </w:r>
+      <w:r>
+        <w:t>de então ser refinado e aprimorado por meio de ajustes na arquitetura da rede neural e na seleção de hiperparâmetros até que seja capaz de simular com precisão o comportamento do robô quadrúpede.</w:t>
       </w:r>
     </w:p>
     <w:p>
@@ -26474,43 +25247,89 @@
         </w:rPr>
       </w:pPr>
       <w:r>
-        <w:br w:type="page"/>
-      </w:r>
-    </w:p>
-    <w:p>
-      <w:pPr>
-        <w:pStyle w:val="Ttulo1"/>
-        <w:ind w:left="720" w:hanging="360"/>
-        <w:jc w:val="center"/>
-      </w:pPr>
-      <w:bookmarkStart w:id="31" w:name="_heading=h.44sinio" w:colFirst="0" w:colLast="0"/>
-      <w:bookmarkEnd w:id="31"/>
-      <w:r>
-        <w:lastRenderedPageBreak/>
-        <w:t>Referências</w:t>
-      </w:r>
-    </w:p>
-    <w:p>
-      <w:pPr>
         <w:rPr>
           <w:color w:val="000000"/>
         </w:rPr>
-      </w:pPr>
+        <w:lastRenderedPageBreak/>
+        <w:t>Para o treinamento da rede neural, foi utilizada a função de perda MSE (Mean Squared Error), que calcula a média do quadrado da diferença entre as previsões da rede neural e os dados reais do robô quadrúpede. A função MSE é comumente usada em problemas de regressão, nos quais o objetivo é prever um valor numérico contínuo, como a posição ou a velocidade do robô.</w:t>
+      </w:r>
     </w:p>
     <w:p>
       <w:pPr>
         <w:ind w:firstLine="0"/>
+        <w:rPr>
+          <w:color w:val="000000"/>
+        </w:rPr>
+      </w:pPr>
+    </w:p>
+    <w:p>
+      <w:pPr>
+        <w:ind w:firstLine="0"/>
+        <w:rPr>
+          <w:color w:val="000000"/>
+        </w:rPr>
       </w:pPr>
       <w:r>
-        <w:t xml:space="preserve">Oliveira, </w:t>
+        <w:rPr>
+          <w:color w:val="000000"/>
+        </w:rPr>
+        <w:t>O otimizador utilizado durante o treinamento foi o Adam (Adaptive Moment Estimation), que é uma variação do algoritmo de descida do gradiente estocástico (SGD) que adapta as taxas de aprendizagem dos pesos de cada camada da rede neural de acordo com as estatísticas de primeira e segunda ordem das derivadas parciais da função de perda.</w:t>
       </w:r>
-      <w:proofErr w:type="spellStart"/>
+    </w:p>
+    <w:p>
+      <w:pPr>
+        <w:ind w:firstLine="0"/>
+        <w:rPr>
+          <w:color w:val="000000"/>
+        </w:rPr>
+      </w:pPr>
+    </w:p>
+    <w:p>
+      <w:pPr>
+        <w:ind w:firstLine="0"/>
+        <w:rPr>
+          <w:color w:val="000000"/>
+        </w:rPr>
+      </w:pPr>
       <w:r>
-        <w:t>Josenalde</w:t>
+        <w:rPr>
+          <w:color w:val="000000"/>
+        </w:rPr>
+        <w:t>Em relação às camadas da rede neural, foram utilizadas principalmente camadas densas (fully connected) com ativações ReLU (Rectified Linear Unit), que são comumente utilizadas em redes neurais para aprendizado profundo. A função ReLU define a saída da camada como o máximo entre zero e a soma ponderada das entradas, o que introduz não-linearidade e ajuda a rede neural a aprender relações mais complexas entre os dados.</w:t>
       </w:r>
-      <w:proofErr w:type="spellEnd"/>
+    </w:p>
+    <w:p>
+      <w:pPr>
+        <w:ind w:firstLine="0"/>
+        <w:rPr>
+          <w:color w:val="000000"/>
+        </w:rPr>
+      </w:pPr>
+    </w:p>
+    <w:p>
+      <w:pPr>
+        <w:pStyle w:val="Ttulo1"/>
+        <w:numPr>
+          <w:ilvl w:val="0"/>
+          <w:numId w:val="0"/>
+        </w:numPr>
+        <w:rPr>
+          <w:rFonts w:eastAsia="Arial" w:cs="Arial"/>
+          <w:b w:val="0"/>
+          <w:caps w:val="0"/>
+          <w:color w:val="000000"/>
+          <w:szCs w:val="24"/>
+        </w:rPr>
+      </w:pPr>
       <w:r>
-        <w:t xml:space="preserve"> Barbosa. Controle Adaptativo Indireto por Modelo de Referência e Estrutura Variável. Fevereiro de 2003. Universidade Federal do Rio Grande do Norte. Disponível em https://repositorio.ufrn.br/bitstream/123456789/27034/1/josenaldeBO2003.pdf. Acesso em 25/06/2022.</w:t>
+        <w:rPr>
+          <w:rFonts w:eastAsia="Arial" w:cs="Arial"/>
+          <w:b w:val="0"/>
+          <w:caps w:val="0"/>
+          <w:color w:val="000000"/>
+          <w:szCs w:val="24"/>
+        </w:rPr>
+        <w:t>Além da utilização da função de ativação ReLU, foram incorporadas camadas com ativações RELU6 e sigmoide na rede neural. A função RELU6 é uma variação da função ReLU que limita o valor máximo de saída em 6, o que pode ser útil para prevenir problemas de explosão do gradiente durante o treinamento. Já a função sigmoide é conhecida por produzir saídas entre 0 e 1, sendo especialmente apropriada para o problema em questão, já que os valores utilizados foram normalizados em uma escala entre 0 e 1.</w:t>
       </w:r>
     </w:p>
     <w:p>
@@ -26522,215 +25341,92 @@
       <w:pPr>
         <w:ind w:firstLine="0"/>
       </w:pPr>
-      <w:proofErr w:type="spellStart"/>
+    </w:p>
+    <w:p/>
+    <w:p>
+      <w:pPr>
+        <w:pStyle w:val="Ttulo1"/>
+        <w:numPr>
+          <w:ilvl w:val="0"/>
+          <w:numId w:val="0"/>
+        </w:numPr>
+        <w:rPr>
+          <w:rFonts w:eastAsia="Arial" w:cs="Arial"/>
+          <w:b w:val="0"/>
+          <w:caps w:val="0"/>
+          <w:color w:val="000000"/>
+          <w:szCs w:val="24"/>
+        </w:rPr>
+      </w:pPr>
+    </w:p>
+    <w:p>
+      <w:pPr>
+        <w:pStyle w:val="Ttulo1"/>
+        <w:numPr>
+          <w:ilvl w:val="0"/>
+          <w:numId w:val="0"/>
+        </w:numPr>
+      </w:pPr>
       <w:r>
-        <w:t>Monhambe</w:t>
+        <w:t>Referências</w:t>
       </w:r>
-      <w:proofErr w:type="spellEnd"/>
+    </w:p>
+    <w:p>
+      <w:pPr>
+        <w:rPr>
+          <w:color w:val="000000"/>
+        </w:rPr>
+      </w:pPr>
+    </w:p>
+    <w:p>
+      <w:pPr>
+        <w:ind w:firstLine="0"/>
+      </w:pPr>
       <w:r>
-        <w:t xml:space="preserve">. </w:t>
+        <w:t xml:space="preserve">Oliveira, Josenalde Barbosa. Controle Adaptativo Indireto por Modelo de Referência e Estrutura Variável. Fevereiro de 2003. Universidade Federal do Rio Grande do Norte. </w:t>
       </w:r>
-      <w:proofErr w:type="spellStart"/>
       <w:r>
-        <w:t>Spider</w:t>
+        <w:lastRenderedPageBreak/>
+        <w:t>Disponível em https://repositorio.ufrn.br/bitstream/123456789/27034/1/josenaldeBO2003.pdf. Acesso em 25/06/2022.</w:t>
       </w:r>
-      <w:proofErr w:type="spellEnd"/>
+    </w:p>
+    <w:p>
+      <w:pPr>
+        <w:ind w:firstLine="0"/>
+      </w:pPr>
+    </w:p>
+    <w:p>
+      <w:pPr>
+        <w:ind w:firstLine="0"/>
+      </w:pPr>
       <w:r>
-        <w:t xml:space="preserve"> </w:t>
+        <w:t>Monhambe. Spider robot, quad robot, quadruped. Thingiverse. Fevereiro de 2018. Disponível em https://www.thingiverse.com/thing:2796820/files. Acesso em 24/06/2022.</w:t>
       </w:r>
-      <w:proofErr w:type="spellStart"/>
+    </w:p>
+    <w:p>
+      <w:pPr>
+        <w:ind w:firstLine="0"/>
+      </w:pPr>
+    </w:p>
+    <w:p>
+      <w:pPr>
+        <w:ind w:firstLine="0"/>
+      </w:pPr>
       <w:r>
-        <w:t>robot</w:t>
+        <w:t>Torres, Luiz. Controle adaptativo de sistemas dinâmicos: uma proposta para o relaxamento da condição de excitação persistente. UNIPÊ. Disponível em  https://docs.google.com/document/d/1leEvG7BlZA_AzOKKqlpbLkzYGu30YNW5/edit. Acesso em 23/06/2022.</w:t>
       </w:r>
-      <w:proofErr w:type="spellEnd"/>
+    </w:p>
+    <w:p>
+      <w:pPr>
+        <w:ind w:firstLine="0"/>
+      </w:pPr>
+    </w:p>
+    <w:p>
+      <w:pPr>
+        <w:ind w:firstLine="0"/>
+      </w:pPr>
       <w:r>
-        <w:t xml:space="preserve">, </w:t>
-      </w:r>
-      <w:proofErr w:type="spellStart"/>
-      <w:r>
-        <w:t>quad</w:t>
-      </w:r>
-      <w:proofErr w:type="spellEnd"/>
-      <w:r>
-        <w:t xml:space="preserve"> </w:t>
-      </w:r>
-      <w:proofErr w:type="spellStart"/>
-      <w:r>
-        <w:t>robot</w:t>
-      </w:r>
-      <w:proofErr w:type="spellEnd"/>
-      <w:r>
-        <w:t xml:space="preserve">, </w:t>
-      </w:r>
-      <w:proofErr w:type="spellStart"/>
-      <w:r>
-        <w:t>quadruped</w:t>
-      </w:r>
-      <w:proofErr w:type="spellEnd"/>
-      <w:r>
-        <w:t xml:space="preserve">. </w:t>
-      </w:r>
-      <w:proofErr w:type="spellStart"/>
-      <w:r>
-        <w:t>Thingiverse</w:t>
-      </w:r>
-      <w:proofErr w:type="spellEnd"/>
-      <w:r>
-        <w:t>. Fevereiro de 2018. Disponível em https://www.thingiverse.com/thing:2796820/files. Acesso em 24/06/2022.</w:t>
-      </w:r>
-    </w:p>
-    <w:p>
-      <w:pPr>
-        <w:ind w:firstLine="0"/>
-      </w:pPr>
-    </w:p>
-    <w:p>
-      <w:pPr>
-        <w:ind w:firstLine="0"/>
-      </w:pPr>
-      <w:r>
-        <w:t xml:space="preserve">Torres, Luiz. Controle adaptativo de sistemas dinâmicos: uma proposta para o relaxamento da condição de excitação persistente. UNIPÊ. Disponível </w:t>
-      </w:r>
-      <w:proofErr w:type="gramStart"/>
-      <w:r>
-        <w:t>em  https://docs.google.com/document/d/1leEvG7BlZA_AzOKKqlpbLkzYGu30YNW5/edit</w:t>
-      </w:r>
-      <w:proofErr w:type="gramEnd"/>
-      <w:r>
-        <w:t>. Acesso em 23/06/2022.</w:t>
-      </w:r>
-    </w:p>
-    <w:p>
-      <w:pPr>
-        <w:ind w:firstLine="0"/>
-      </w:pPr>
-    </w:p>
-    <w:p>
-      <w:pPr>
-        <w:ind w:firstLine="0"/>
-      </w:pPr>
-      <w:r>
-        <w:t xml:space="preserve">Pan, </w:t>
-      </w:r>
-      <w:proofErr w:type="spellStart"/>
-      <w:r>
-        <w:t>Yunpeng</w:t>
-      </w:r>
-      <w:proofErr w:type="spellEnd"/>
-      <w:r>
-        <w:t xml:space="preserve">; Wang, </w:t>
-      </w:r>
-      <w:proofErr w:type="spellStart"/>
-      <w:r>
-        <w:t>Jun.Model</w:t>
-      </w:r>
-      <w:proofErr w:type="spellEnd"/>
-      <w:r>
-        <w:t xml:space="preserve">. </w:t>
-      </w:r>
-      <w:proofErr w:type="spellStart"/>
-      <w:r>
-        <w:t>Predictive</w:t>
-      </w:r>
-      <w:proofErr w:type="spellEnd"/>
-      <w:r>
-        <w:t xml:space="preserve"> </w:t>
-      </w:r>
-      <w:proofErr w:type="spellStart"/>
-      <w:r>
-        <w:t>Control</w:t>
-      </w:r>
-      <w:proofErr w:type="spellEnd"/>
-      <w:r>
-        <w:t xml:space="preserve"> </w:t>
-      </w:r>
-      <w:proofErr w:type="spellStart"/>
-      <w:r>
-        <w:t>of</w:t>
-      </w:r>
-      <w:proofErr w:type="spellEnd"/>
-      <w:r>
-        <w:t xml:space="preserve"> </w:t>
-      </w:r>
-      <w:proofErr w:type="spellStart"/>
-      <w:r>
-        <w:t>Unknown</w:t>
-      </w:r>
-      <w:proofErr w:type="spellEnd"/>
-      <w:r>
-        <w:t xml:space="preserve"> </w:t>
-      </w:r>
-      <w:proofErr w:type="spellStart"/>
-      <w:r>
-        <w:t>Nonlinear</w:t>
-      </w:r>
-      <w:proofErr w:type="spellEnd"/>
-      <w:r>
-        <w:t xml:space="preserve"> </w:t>
-      </w:r>
-      <w:proofErr w:type="spellStart"/>
-      <w:r>
-        <w:t>Dynamical</w:t>
-      </w:r>
-      <w:proofErr w:type="spellEnd"/>
-      <w:r>
-        <w:t xml:space="preserve"> Systems </w:t>
-      </w:r>
-      <w:proofErr w:type="spellStart"/>
-      <w:r>
-        <w:t>Based</w:t>
-      </w:r>
-      <w:proofErr w:type="spellEnd"/>
-      <w:r>
-        <w:t xml:space="preserve"> </w:t>
-      </w:r>
-      <w:proofErr w:type="spellStart"/>
-      <w:r>
-        <w:t>on</w:t>
-      </w:r>
-      <w:proofErr w:type="spellEnd"/>
-      <w:r>
-        <w:t xml:space="preserve"> </w:t>
-      </w:r>
-      <w:proofErr w:type="spellStart"/>
-      <w:r>
-        <w:t>Recurrent</w:t>
-      </w:r>
-      <w:proofErr w:type="spellEnd"/>
-      <w:r>
-        <w:t xml:space="preserve"> Neural Networks. IEEE </w:t>
-      </w:r>
-      <w:proofErr w:type="spellStart"/>
-      <w:r>
-        <w:t>Transactions</w:t>
-      </w:r>
-      <w:proofErr w:type="spellEnd"/>
-      <w:r>
-        <w:t xml:space="preserve"> </w:t>
-      </w:r>
-      <w:proofErr w:type="spellStart"/>
-      <w:r>
-        <w:t>on</w:t>
-      </w:r>
-      <w:proofErr w:type="spellEnd"/>
-      <w:r>
-        <w:t xml:space="preserve"> Industrial </w:t>
-      </w:r>
-      <w:proofErr w:type="spellStart"/>
-      <w:r>
-        <w:t>Electronics</w:t>
-      </w:r>
-      <w:proofErr w:type="spellEnd"/>
-      <w:r>
-        <w:t xml:space="preserve">. IEEE, volume 59, 10.1109/TIE.2011.2169636, p. (3089 - 3101), </w:t>
-      </w:r>
-      <w:proofErr w:type="gramStart"/>
-      <w:r>
-        <w:t>Agosto</w:t>
-      </w:r>
-      <w:proofErr w:type="gramEnd"/>
-      <w:r>
-        <w:t>, 2012.</w:t>
+        <w:t>Pan, Yunpeng; Wang, Jun.Model. Predictive Control of Unknown Nonlinear Dynamical Systems Based on Recurrent Neural Networks. IEEE Transactions on Industrial Electronics. IEEE, volume 59, 10.1109/TIE.2011.2169636, p. (3089 - 3101), Agosto, 2012.</w:t>
       </w:r>
     </w:p>
     <w:p>
@@ -26779,33 +25475,7 @@
         </w:rPr>
       </w:pPr>
       <w:r>
-        <w:t xml:space="preserve">SANTOS, Ana Paula; MILAGRES, Nádia; </w:t>
-      </w:r>
-      <w:proofErr w:type="spellStart"/>
-      <w:proofErr w:type="gramStart"/>
-      <w:r>
-        <w:t>CAMPOS,Aline</w:t>
-      </w:r>
-      <w:proofErr w:type="spellEnd"/>
-      <w:proofErr w:type="gramEnd"/>
-      <w:r>
-        <w:t xml:space="preserve">, </w:t>
-      </w:r>
-      <w:proofErr w:type="spellStart"/>
-      <w:r>
-        <w:t>MARGOTI,Luciana</w:t>
-      </w:r>
-      <w:proofErr w:type="spellEnd"/>
-      <w:r>
-        <w:t xml:space="preserve">, AMARAL, </w:t>
-      </w:r>
-      <w:proofErr w:type="spellStart"/>
-      <w:r>
-        <w:t>Gleison</w:t>
-      </w:r>
-      <w:proofErr w:type="spellEnd"/>
-      <w:r>
-        <w:t xml:space="preserve">; BARROSO, Marcos. </w:t>
+        <w:t xml:space="preserve">SANTOS, Ana Paula; MILAGRES, Nádia; CAMPOS,Aline, MARGOTI,Luciana, AMARAL, Gleison; BARROSO, Marcos. </w:t>
       </w:r>
       <w:r>
         <w:rPr>
@@ -26814,19 +25484,7 @@
         <w:t>APLICAÇÃO DE REPRESENTAÇÕES EM BLOCOS INTERCONECTADOS EM IDENTIFICAÇÃO CAIXA-CINZA DE SISTEMAS DINÂMICOS NÃO LINEARES</w:t>
       </w:r>
       <w:r>
-        <w:t xml:space="preserve">. Programa de Pós Graduação em Engenharia Elétrica, Universidade Federal de São João </w:t>
-      </w:r>
-      <w:proofErr w:type="spellStart"/>
-      <w:r>
-        <w:t>del</w:t>
-      </w:r>
-      <w:proofErr w:type="spellEnd"/>
-      <w:r>
-        <w:t>-Rei. Disponível em https://www.researchgate.net/profile/Luciana-Margoti/publication/268438807_APLICACAO_DE_REPRESENTACOES_EM_BLOCOS_INTERCONECTADOS_EM_IDENTIFICACAO_CAIXA-CINZA_DE_SISTEMAS_DINAMICOS_NAO_LINEARES/links/5656f42b08ae4988a7b51542/APLICACAO-DE-REPRESENTACOES-EM-BLOCOS-</w:t>
-      </w:r>
-      <w:r>
-        <w:lastRenderedPageBreak/>
-        <w:t>INTERCONECTADOS-EM-IDENTIFICACAO-CAIXA-CINZA-DE-SISTEMAS-DINAMICOS-NAO-LINEARES.pdf. Acesso em 23/06/2022.</w:t>
+        <w:t>. Programa de Pós Graduação em Engenharia Elétrica, Universidade Federal de São João del-Rei. Disponível em https://www.researchgate.net/profile/Luciana-Margoti/publication/268438807_APLICACAO_DE_REPRESENTACOES_EM_BLOCOS_INTERCONECTADOS_EM_IDENTIFICACAO_CAIXA-CINZA_DE_SISTEMAS_DINAMICOS_NAO_LINEARES/links/5656f42b08ae4988a7b51542/APLICACAO-DE-REPRESENTACOES-EM-BLOCOS-INTERCONECTADOS-EM-IDENTIFICACAO-CAIXA-CINZA-DE-SISTEMAS-DINAMICOS-NAO-LINEARES.pdf. Acesso em 23/06/2022.</w:t>
       </w:r>
     </w:p>
     <w:p>
@@ -26860,7 +25518,7 @@
       </w:pPr>
     </w:p>
     <w:sectPr>
-      <w:headerReference w:type="default" r:id="rId20"/>
+      <w:headerReference w:type="default" r:id="rId21"/>
       <w:pgSz w:w="11906" w:h="16838"/>
       <w:pgMar w:top="1701" w:right="1134" w:bottom="1134" w:left="1701" w:header="708" w:footer="708" w:gutter="0"/>
       <w:pgNumType w:start="15"/>
@@ -26902,7 +25560,7 @@
       </w:r>
     </w:p>
   </w:comment>
-  <w:comment w:id="5" w:author="Leandro Freitas" w:date="2022-09-13T01:30:00Z" w:initials="">
+  <w:comment w:id="7" w:author="Leandro Freitas" w:date="2022-09-13T01:30:00Z" w:initials="">
     <w:p>
       <w:pPr>
         <w:widowControl w:val="0"/>
@@ -26945,7 +25603,7 @@
       </w:r>
     </w:p>
   </w:comment>
-  <w:comment w:id="7" w:author="Arthur Carlos De Faria" w:date="2022-09-13T12:16:00Z" w:initials="ACDF">
+  <w:comment w:id="5" w:author="Arthur Carlos De Faria" w:date="2022-09-13T12:16:00Z" w:initials="ACDF">
     <w:p>
       <w:pPr>
         <w:pStyle w:val="Textodecomentrio"/>
@@ -28190,7 +26848,7 @@
   <w:style w:type="paragraph" w:default="1" w:styleId="Normal">
     <w:name w:val="Normal"/>
     <w:qFormat/>
-    <w:rsid w:val="0051061C"/>
+    <w:rsid w:val="00A33993"/>
     <w:rPr>
       <w:color w:val="000000" w:themeColor="text1"/>
     </w:rPr>

</xml_diff>